<commit_message>
add module 1 task
</commit_message>
<xml_diff>
--- a/module-1/module-1.docx
+++ b/module-1/module-1.docx
@@ -250,69 +250,154 @@
     </w:p>
     <w:p>
       <w:pPr>
-        <w:pStyle w:val="ListParagraph"/>
-        <w:numPr>
-          <w:ilvl w:val="0"/>
-          <w:numId w:val="12"/>
-        </w:numPr>
         <w:spacing w:after="0"/>
+        <w:ind w:firstLine="360"/>
       </w:pPr>
       <w:r>
         <w:lastRenderedPageBreak/>
+        <w:t xml:space="preserve">Based on the schema I can say that some patterns can be applied there. The first one can be Valet Key </w:t>
+      </w:r>
+      <w:r>
+        <w:t>architecture pattern</w:t>
+      </w:r>
+      <w:r>
+        <w:t xml:space="preserve">. It can be useful to provide direct access to </w:t>
+      </w:r>
+      <w:proofErr w:type="spellStart"/>
+      <w:r>
+        <w:t>datasources</w:t>
+      </w:r>
+      <w:proofErr w:type="spellEnd"/>
+      <w:r>
+        <w:t xml:space="preserve"> like courses, media storage etc.</w:t>
+      </w:r>
+    </w:p>
+    <w:p>
+      <w:pPr>
+        <w:spacing w:after="0"/>
+        <w:ind w:firstLine="360"/>
+      </w:pPr>
+      <w:r>
+        <w:t xml:space="preserve">The second one I can emphasize </w:t>
+      </w:r>
+      <w:r>
+        <w:t xml:space="preserve">is </w:t>
+      </w:r>
+      <w:r>
         <w:t>Static content hosting pattern</w:t>
       </w:r>
-    </w:p>
-    <w:p>
-      <w:pPr>
-        <w:pStyle w:val="ListParagraph"/>
-        <w:numPr>
-          <w:ilvl w:val="0"/>
-          <w:numId w:val="12"/>
-        </w:numPr>
+      <w:r>
+        <w:t>.</w:t>
+      </w:r>
+      <w:r>
+        <w:t xml:space="preserve"> Its implementation is CDN. It can be useful in terms of cost effective and </w:t>
+      </w:r>
+      <w:r>
+        <w:t>efficient for delivering slow-changing content and media.</w:t>
+      </w:r>
+    </w:p>
+    <w:p>
+      <w:pPr>
         <w:spacing w:after="0"/>
-      </w:pPr>
+        <w:ind w:firstLine="360"/>
+      </w:pPr>
+      <w:r>
+        <w:t xml:space="preserve">The next one I can </w:t>
+      </w:r>
+      <w:r>
+        <w:t>emphasize</w:t>
+      </w:r>
+      <w:r>
+        <w:t xml:space="preserve"> is </w:t>
+      </w:r>
       <w:r>
         <w:t>Strangler pattern</w:t>
       </w:r>
-    </w:p>
-    <w:p>
-      <w:pPr>
-        <w:pStyle w:val="ListParagraph"/>
-        <w:numPr>
-          <w:ilvl w:val="0"/>
-          <w:numId w:val="12"/>
-        </w:numPr>
+      <w:r>
+        <w:t xml:space="preserve">. This pattern is used to migrate legacy app to new technologies. </w:t>
+      </w:r>
+    </w:p>
+    <w:p>
+      <w:pPr>
         <w:spacing w:after="0"/>
-      </w:pPr>
+        <w:ind w:firstLine="360"/>
+      </w:pPr>
+      <w:r>
+        <w:t xml:space="preserve">Based on the schema I can see </w:t>
+      </w:r>
       <w:r>
         <w:t>Cache Aside Pattern</w:t>
       </w:r>
-    </w:p>
-    <w:p>
-      <w:pPr>
-        <w:pStyle w:val="ListParagraph"/>
-        <w:numPr>
-          <w:ilvl w:val="0"/>
-          <w:numId w:val="12"/>
-        </w:numPr>
+      <w:r>
+        <w:t>. This pattern is useful her</w:t>
+      </w:r>
+      <w:r>
+        <w:t xml:space="preserve">e because the data like course content etc requests a lot but changes rarely. </w:t>
+      </w:r>
+    </w:p>
+    <w:p>
+      <w:pPr>
         <w:spacing w:after="0"/>
-      </w:pPr>
+        <w:ind w:firstLine="360"/>
+      </w:pPr>
+      <w:r>
+        <w:t xml:space="preserve">The next one is </w:t>
+      </w:r>
       <w:r>
         <w:t>Federated Identity pattern</w:t>
       </w:r>
-    </w:p>
-    <w:p>
-      <w:pPr>
-        <w:pStyle w:val="ListParagraph"/>
-        <w:numPr>
-          <w:ilvl w:val="0"/>
-          <w:numId w:val="12"/>
-        </w:numPr>
+      <w:r>
+        <w:t xml:space="preserve">. This pattern helps to separate auth and </w:t>
+      </w:r>
+      <w:proofErr w:type="spellStart"/>
+      <w:r>
+        <w:t>authZ</w:t>
+      </w:r>
+      <w:proofErr w:type="spellEnd"/>
+      <w:r>
+        <w:t xml:space="preserve">. And thanks to this pattern It will be easy to manipulate user-account. In addition to it this pattern provides possibility to authorize via social networks like Facebook, google </w:t>
+      </w:r>
+      <w:proofErr w:type="spellStart"/>
+      <w:r>
+        <w:t>ect</w:t>
+      </w:r>
+      <w:proofErr w:type="spellEnd"/>
+      <w:r>
+        <w:t>.</w:t>
+      </w:r>
+      <w:r>
+        <w:t xml:space="preserve"> </w:t>
+      </w:r>
+    </w:p>
+    <w:p>
+      <w:pPr>
         <w:spacing w:after="0"/>
-      </w:pPr>
-      <w:r>
-        <w:t>Gatekeeper pattern</w:t>
-      </w:r>
+        <w:ind w:firstLine="360"/>
+      </w:pPr>
+    </w:p>
+    <w:p>
+      <w:pPr>
+        <w:spacing w:after="0"/>
+        <w:ind w:firstLine="360"/>
+      </w:pPr>
+    </w:p>
+    <w:p>
+      <w:pPr>
+        <w:spacing w:after="0"/>
+        <w:ind w:firstLine="360"/>
+      </w:pPr>
+    </w:p>
+    <w:p>
+      <w:pPr>
+        <w:spacing w:after="0"/>
+        <w:ind w:firstLine="360"/>
+      </w:pPr>
+    </w:p>
+    <w:p>
+      <w:pPr>
+        <w:spacing w:after="0"/>
+        <w:ind w:firstLine="360"/>
+      </w:pPr>
     </w:p>
     <w:p>
       <w:pPr>
@@ -2925,23 +3010,6 @@
 </file>
 
 <file path=customXml/item1.xml><?xml version="1.0" encoding="utf-8"?>
-<p:properties xmlns:p="http://schemas.microsoft.com/office/2006/metadata/properties" xmlns:xsi="http://www.w3.org/2001/XMLSchema-instance" xmlns:pc="http://schemas.microsoft.com/office/infopath/2007/PartnerControls">
-  <documentManagement>
-    <_activity xmlns="415620aa-5bd7-4cf4-a269-8c08a47ca535" xsi:nil="true"/>
-  </documentManagement>
-</p:properties>
-</file>
-
-<file path=customXml/item2.xml><?xml version="1.0" encoding="utf-8"?>
-<?mso-contentType ?>
-<FormTemplates xmlns="http://schemas.microsoft.com/sharepoint/v3/contenttype/forms">
-  <Display>DocumentLibraryForm</Display>
-  <Edit>DocumentLibraryForm</Edit>
-  <New>DocumentLibraryForm</New>
-</FormTemplates>
-</file>
-
-<file path=customXml/item3.xml><?xml version="1.0" encoding="utf-8"?>
 <ct:contentTypeSchema xmlns:ct="http://schemas.microsoft.com/office/2006/metadata/contentType" xmlns:ma="http://schemas.microsoft.com/office/2006/metadata/properties/metaAttributes" ct:_="" ma:_="" ma:contentTypeName="Document" ma:contentTypeID="0x01010023C5EB21D93B294B9ACB8CCB8539A6D5" ma:contentTypeVersion="17" ma:contentTypeDescription="Create a new document." ma:contentTypeScope="" ma:versionID="9b2d5d84bf1e3237161606a3c9900cc0">
   <xsd:schema xmlns:xsd="http://www.w3.org/2001/XMLSchema" xmlns:xs="http://www.w3.org/2001/XMLSchema" xmlns:p="http://schemas.microsoft.com/office/2006/metadata/properties" xmlns:ns3="3ccec75f-b711-419e-bbdd-67f015dab396" xmlns:ns4="415620aa-5bd7-4cf4-a269-8c08a47ca535" targetNamespace="http://schemas.microsoft.com/office/2006/metadata/properties" ma:root="true" ma:fieldsID="527b27f6422cc2b3ea8d27f92c0144b9" ns3:_="" ns4:_="">
     <xsd:import namespace="3ccec75f-b711-419e-bbdd-67f015dab396"/>
@@ -3188,25 +3256,24 @@
 </ct:contentTypeSchema>
 </file>
 
-<file path=customXml/itemProps1.xml><?xml version="1.0" encoding="utf-8"?>
-<ds:datastoreItem xmlns:ds="http://schemas.openxmlformats.org/officeDocument/2006/customXml" ds:itemID="{DCE0A7D1-A751-4307-B5DE-11C7D9E10506}">
-  <ds:schemaRefs>
-    <ds:schemaRef ds:uri="http://schemas.microsoft.com/office/2006/metadata/properties"/>
-    <ds:schemaRef ds:uri="http://schemas.microsoft.com/office/infopath/2007/PartnerControls"/>
-    <ds:schemaRef ds:uri="415620aa-5bd7-4cf4-a269-8c08a47ca535"/>
-  </ds:schemaRefs>
-</ds:datastoreItem>
+<file path=customXml/item2.xml><?xml version="1.0" encoding="utf-8"?>
+<?mso-contentType ?>
+<FormTemplates xmlns="http://schemas.microsoft.com/sharepoint/v3/contenttype/forms">
+  <Display>DocumentLibraryForm</Display>
+  <Edit>DocumentLibraryForm</Edit>
+  <New>DocumentLibraryForm</New>
+</FormTemplates>
 </file>
 
-<file path=customXml/itemProps2.xml><?xml version="1.0" encoding="utf-8"?>
-<ds:datastoreItem xmlns:ds="http://schemas.openxmlformats.org/officeDocument/2006/customXml" ds:itemID="{B230E490-BA36-4C42-8500-A1130774582D}">
-  <ds:schemaRefs>
-    <ds:schemaRef ds:uri="http://schemas.microsoft.com/sharepoint/v3/contenttype/forms"/>
-  </ds:schemaRefs>
-</ds:datastoreItem>
+<file path=customXml/item3.xml><?xml version="1.0" encoding="utf-8"?>
+<p:properties xmlns:p="http://schemas.microsoft.com/office/2006/metadata/properties" xmlns:xsi="http://www.w3.org/2001/XMLSchema-instance" xmlns:pc="http://schemas.microsoft.com/office/infopath/2007/PartnerControls">
+  <documentManagement>
+    <_activity xmlns="415620aa-5bd7-4cf4-a269-8c08a47ca535" xsi:nil="true"/>
+  </documentManagement>
+</p:properties>
 </file>
 
-<file path=customXml/itemProps3.xml><?xml version="1.0" encoding="utf-8"?>
+<file path=customXml/itemProps1.xml><?xml version="1.0" encoding="utf-8"?>
 <ds:datastoreItem xmlns:ds="http://schemas.openxmlformats.org/officeDocument/2006/customXml" ds:itemID="{C8540C1B-0ED4-44BA-A5BB-C66DD0FF5E47}">
   <ds:schemaRefs>
     <ds:schemaRef ds:uri="http://schemas.microsoft.com/office/2006/metadata/contentType"/>
@@ -3223,4 +3290,22 @@
     <ds:schemaRef ds:uri="http://schemas.microsoft.com/internal/obd"/>
   </ds:schemaRefs>
 </ds:datastoreItem>
+</file>
+
+<file path=customXml/itemProps2.xml><?xml version="1.0" encoding="utf-8"?>
+<ds:datastoreItem xmlns:ds="http://schemas.openxmlformats.org/officeDocument/2006/customXml" ds:itemID="{B230E490-BA36-4C42-8500-A1130774582D}">
+  <ds:schemaRefs>
+    <ds:schemaRef ds:uri="http://schemas.microsoft.com/sharepoint/v3/contenttype/forms"/>
+  </ds:schemaRefs>
+</ds:datastoreItem>
+</file>
+
+<file path=customXml/itemProps3.xml><?xml version="1.0" encoding="utf-8"?>
+<ds:datastoreItem xmlns:ds="http://schemas.openxmlformats.org/officeDocument/2006/customXml" ds:itemID="{DCE0A7D1-A751-4307-B5DE-11C7D9E10506}">
+  <ds:schemaRefs>
+    <ds:schemaRef ds:uri="http://schemas.microsoft.com/office/2006/metadata/properties"/>
+    <ds:schemaRef ds:uri="http://schemas.microsoft.com/office/infopath/2007/PartnerControls"/>
+    <ds:schemaRef ds:uri="415620aa-5bd7-4cf4-a269-8c08a47ca535"/>
+  </ds:schemaRefs>
+</ds:datastoreItem>
 </file>
</xml_diff>